<commit_message>
2017-08-15: functionalize image in content check
</commit_message>
<xml_diff>
--- a/express/doc/API/举报.docx
+++ b/express/doc/API/举报.docx
@@ -586,7 +586,7 @@
             <w:rStyle w:val="Hyperlink"/>
             <w:rFonts w:hint="eastAsia"/>
           </w:rPr>
-          <w:t>http://domain/jb/</w:t>
+          <w:t>http://domain/impeach/</w:t>
         </w:r>
       </w:hyperlink>
       <w:r>
@@ -1276,7 +1276,6 @@
     <w:p>
       <w:pPr>
         <w:rPr>
-          <w:rFonts w:hint="eastAsia"/>
           <w:szCs w:val="21"/>
         </w:rPr>
       </w:pPr>
@@ -1292,14 +1291,107 @@
           <w:rFonts w:hint="eastAsia"/>
           <w:szCs w:val="21"/>
         </w:rPr>
-        <w:t>检查是否有同类别的处罚，且没有过期。如果有，且没有过期，报错通知管理员（用户已经有此处罚存在</w:t>
-      </w:r>
-      <w:bookmarkStart w:id="3" w:name="_GoBack"/>
+        <w:t>检查是否有同类别的处罚，且没有过期。如果有，且没有过期，报错通知管理员（用户已经有此处罚存在）</w:t>
+      </w:r>
+    </w:p>
+    <w:p>
+      <w:pPr>
+        <w:rPr>
+          <w:szCs w:val="21"/>
+        </w:rPr>
+      </w:pPr>
+      <w:r>
+        <w:rPr>
+          <w:rFonts w:hint="eastAsia"/>
+          <w:szCs w:val="21"/>
+        </w:rPr>
+        <w:t>5</w:t>
+      </w:r>
+      <w:r>
+        <w:rPr>
+          <w:rFonts w:hint="eastAsia"/>
+          <w:szCs w:val="21"/>
+        </w:rPr>
+        <w:t xml:space="preserve">. </w:t>
+      </w:r>
+      <w:r>
+        <w:rPr>
+          <w:rFonts w:hint="eastAsia"/>
+          <w:szCs w:val="21"/>
+        </w:rPr>
+        <w:t>创建新的记录</w:t>
+      </w:r>
+    </w:p>
+    <w:p>
+      <w:pPr>
+        <w:rPr>
+          <w:szCs w:val="21"/>
+        </w:rPr>
+      </w:pPr>
+    </w:p>
+    <w:p>
+      <w:pPr>
+        <w:pStyle w:val="Heading2"/>
+        <w:rPr>
+          <w:strike/>
+        </w:rPr>
+      </w:pPr>
+      <w:bookmarkStart w:id="3" w:name="_Toc485738236"/>
+      <w:commentRangeStart w:id="4"/>
+      <w:r>
+        <w:rPr>
+          <w:strike/>
+        </w:rPr>
+        <w:t>U</w:t>
+      </w:r>
+      <w:r>
+        <w:rPr>
+          <w:rFonts w:hint="eastAsia"/>
+          <w:strike/>
+        </w:rPr>
+        <w:t>pdate</w:t>
+      </w:r>
       <w:bookmarkEnd w:id="3"/>
-      <w:r>
-        <w:rPr>
-          <w:rFonts w:hint="eastAsia"/>
-          <w:szCs w:val="21"/>
+    </w:p>
+    <w:p>
+      <w:pPr>
+        <w:rPr>
+          <w:strike/>
+        </w:rPr>
+      </w:pPr>
+      <w:r>
+        <w:rPr>
+          <w:rFonts w:hint="eastAsia"/>
+          <w:strike/>
+        </w:rPr>
+        <w:t>用户新建举报后对举报进行完善</w:t>
+      </w:r>
+      <w:r>
+        <w:rPr>
+          <w:rFonts w:hint="eastAsia"/>
+          <w:strike/>
+        </w:rPr>
+        <w:t>，只能对某些字段进行修改</w:t>
+      </w:r>
+      <w:r>
+        <w:rPr>
+          <w:rFonts w:hint="eastAsia"/>
+          <w:strike/>
+        </w:rPr>
+        <w:t>（</w:t>
+      </w:r>
+      <w:r>
+        <w:rPr>
+          <w:rFonts w:hint="eastAsia"/>
+          <w:b/>
+          <w:strike/>
+        </w:rPr>
+        <w:t>以下字段都是可选</w:t>
+      </w:r>
+      <w:r>
+        <w:rPr>
+          <w:rFonts w:hint="eastAsia"/>
+          <w:strike/>
         </w:rPr>
         <w:t>）</w:t>
       </w:r>
@@ -1307,97 +1399,15 @@
     <w:p>
       <w:pPr>
         <w:rPr>
-          <w:szCs w:val="21"/>
-        </w:rPr>
-      </w:pPr>
-      <w:r>
-        <w:rPr>
-          <w:rFonts w:hint="eastAsia"/>
-          <w:szCs w:val="21"/>
-        </w:rPr>
-        <w:t>5</w:t>
-      </w:r>
-      <w:r>
-        <w:rPr>
-          <w:rFonts w:hint="eastAsia"/>
-          <w:szCs w:val="21"/>
-        </w:rPr>
-        <w:t xml:space="preserve">. </w:t>
-      </w:r>
-      <w:r>
-        <w:rPr>
-          <w:rFonts w:hint="eastAsia"/>
-          <w:szCs w:val="21"/>
-        </w:rPr>
-        <w:t>创建新的记录</w:t>
-      </w:r>
-    </w:p>
-    <w:p>
-      <w:pPr>
-        <w:rPr>
-          <w:szCs w:val="21"/>
-        </w:rPr>
-      </w:pPr>
-    </w:p>
-    <w:p>
-      <w:pPr>
-        <w:pStyle w:val="Heading2"/>
-      </w:pPr>
-      <w:bookmarkStart w:id="4" w:name="_Toc485738236"/>
-      <w:r>
-        <w:t>U</w:t>
-      </w:r>
-      <w:r>
-        <w:rPr>
-          <w:rFonts w:hint="eastAsia"/>
-        </w:rPr>
-        <w:t>pdate</w:t>
-      </w:r>
-      <w:bookmarkEnd w:id="4"/>
-    </w:p>
-    <w:p>
-      <w:r>
-        <w:rPr>
-          <w:rFonts w:hint="eastAsia"/>
-        </w:rPr>
-        <w:t>用户新建举报后对举报进行完善</w:t>
-      </w:r>
-      <w:r>
-        <w:rPr>
-          <w:rFonts w:hint="eastAsia"/>
-        </w:rPr>
-        <w:t>，只能对某些字段进行修改</w:t>
-      </w:r>
-      <w:r>
-        <w:rPr>
-          <w:rFonts w:hint="eastAsia"/>
-        </w:rPr>
-        <w:t>（</w:t>
-      </w:r>
-      <w:r>
-        <w:rPr>
-          <w:rFonts w:hint="eastAsia"/>
-          <w:b/>
-        </w:rPr>
-        <w:t>以下字段都是可选</w:t>
-      </w:r>
-      <w:r>
-        <w:rPr>
-          <w:rFonts w:hint="eastAsia"/>
-        </w:rPr>
-        <w:t>）</w:t>
-      </w:r>
-    </w:p>
-    <w:p>
-      <w:pPr>
-        <w:rPr>
-          <w:szCs w:val="21"/>
-        </w:rPr>
-      </w:pPr>
-      <w:r>
-        <w:rPr>
-          <w:rFonts w:hint="eastAsia"/>
-          <w:b/>
+          <w:strike/>
+          <w:szCs w:val="21"/>
+        </w:rPr>
+      </w:pPr>
+      <w:r>
+        <w:rPr>
+          <w:rFonts w:hint="eastAsia"/>
+          <w:b/>
+          <w:strike/>
           <w:sz w:val="24"/>
           <w:szCs w:val="24"/>
         </w:rPr>
@@ -1407,6 +1417,7 @@
         <w:rPr>
           <w:rFonts w:hint="eastAsia"/>
           <w:b/>
+          <w:strike/>
           <w:szCs w:val="21"/>
         </w:rPr>
         <w:t xml:space="preserve">: </w:t>
@@ -1416,6 +1427,7 @@
           <w:rPr>
             <w:rStyle w:val="Hyperlink"/>
             <w:rFonts w:hint="eastAsia"/>
+            <w:strike/>
           </w:rPr>
           <w:t>http://domain/jb/</w:t>
         </w:r>
@@ -1423,13 +1435,15 @@
       <w:r>
         <w:rPr>
           <w:rFonts w:hint="eastAsia"/>
-          <w:szCs w:val="21"/>
-        </w:rPr>
-        <w:tab/>
-      </w:r>
-      <w:r>
-        <w:rPr>
-          <w:rFonts w:hint="eastAsia"/>
+          <w:strike/>
+          <w:szCs w:val="21"/>
+        </w:rPr>
+        <w:tab/>
+      </w:r>
+      <w:r>
+        <w:rPr>
+          <w:rFonts w:hint="eastAsia"/>
+          <w:strike/>
           <w:szCs w:val="21"/>
         </w:rPr>
         <w:tab/>
@@ -1441,6 +1455,7 @@
         <w:rPr>
           <w:b/>
           <w:bCs/>
+          <w:strike/>
           <w:szCs w:val="21"/>
         </w:rPr>
       </w:pPr>
@@ -1449,6 +1464,7 @@
           <w:rFonts w:hint="eastAsia"/>
           <w:b/>
           <w:bCs/>
+          <w:strike/>
           <w:szCs w:val="21"/>
         </w:rPr>
         <w:t>输入参数：</w:t>
@@ -1457,12 +1473,14 @@
     <w:p>
       <w:pPr>
         <w:rPr>
+          <w:strike/>
           <w:szCs w:val="21"/>
         </w:rPr>
       </w:pPr>
       <w:proofErr w:type="gramStart"/>
       <w:r>
         <w:rPr>
+          <w:strike/>
           <w:szCs w:val="21"/>
         </w:rPr>
         <w:t>V</w:t>
@@ -1470,6 +1488,7 @@
       <w:r>
         <w:rPr>
           <w:rFonts w:hint="eastAsia"/>
+          <w:strike/>
           <w:szCs w:val="21"/>
         </w:rPr>
         <w:t>alues:{</w:t>
@@ -1479,19 +1498,22 @@
     <w:p>
       <w:pPr>
         <w:rPr>
-          <w:szCs w:val="21"/>
-        </w:rPr>
-      </w:pPr>
-      <w:r>
-        <w:rPr>
-          <w:rFonts w:hint="eastAsia"/>
-          <w:szCs w:val="21"/>
-        </w:rPr>
-        <w:tab/>
-      </w:r>
-      <w:r>
-        <w:rPr>
-          <w:rFonts w:hint="eastAsia"/>
+          <w:strike/>
+          <w:szCs w:val="21"/>
+        </w:rPr>
+      </w:pPr>
+      <w:r>
+        <w:rPr>
+          <w:rFonts w:hint="eastAsia"/>
+          <w:strike/>
+          <w:szCs w:val="21"/>
+        </w:rPr>
+        <w:tab/>
+      </w:r>
+      <w:r>
+        <w:rPr>
+          <w:rFonts w:hint="eastAsia"/>
+          <w:strike/>
           <w:szCs w:val="21"/>
         </w:rPr>
         <w:tab/>
@@ -1500,6 +1522,7 @@
       <w:proofErr w:type="gramStart"/>
       <w:r>
         <w:rPr>
+          <w:strike/>
           <w:szCs w:val="21"/>
         </w:rPr>
         <w:t>R</w:t>
@@ -1507,6 +1530,7 @@
       <w:r>
         <w:rPr>
           <w:rFonts w:hint="eastAsia"/>
+          <w:strike/>
           <w:szCs w:val="21"/>
         </w:rPr>
         <w:t>ecordInfo</w:t>
@@ -1515,41 +1539,49 @@
       <w:r>
         <w:rPr>
           <w:rFonts w:hint="eastAsia"/>
+          <w:strike/>
           <w:szCs w:val="21"/>
         </w:rPr>
         <w:t>:{</w:t>
       </w:r>
+      <w:bookmarkStart w:id="5" w:name="_GoBack"/>
+      <w:bookmarkEnd w:id="5"/>
       <w:proofErr w:type="gramEnd"/>
     </w:p>
     <w:p>
       <w:pPr>
         <w:rPr>
-          <w:szCs w:val="21"/>
-        </w:rPr>
-      </w:pPr>
-      <w:r>
-        <w:rPr>
-          <w:rFonts w:hint="eastAsia"/>
-          <w:szCs w:val="21"/>
-        </w:rPr>
-        <w:tab/>
-      </w:r>
-      <w:r>
-        <w:rPr>
-          <w:rFonts w:hint="eastAsia"/>
-          <w:szCs w:val="21"/>
-        </w:rPr>
-        <w:tab/>
-      </w:r>
-      <w:r>
-        <w:rPr>
-          <w:rFonts w:hint="eastAsia"/>
-          <w:szCs w:val="21"/>
-        </w:rPr>
-        <w:tab/>
-      </w:r>
-      <w:r>
-        <w:rPr>
+          <w:strike/>
+          <w:szCs w:val="21"/>
+        </w:rPr>
+      </w:pPr>
+      <w:r>
+        <w:rPr>
+          <w:rFonts w:hint="eastAsia"/>
+          <w:strike/>
+          <w:szCs w:val="21"/>
+        </w:rPr>
+        <w:tab/>
+      </w:r>
+      <w:r>
+        <w:rPr>
+          <w:rFonts w:hint="eastAsia"/>
+          <w:strike/>
+          <w:szCs w:val="21"/>
+        </w:rPr>
+        <w:tab/>
+      </w:r>
+      <w:r>
+        <w:rPr>
+          <w:rFonts w:hint="eastAsia"/>
+          <w:strike/>
+          <w:szCs w:val="21"/>
+        </w:rPr>
+        <w:tab/>
+      </w:r>
+      <w:r>
+        <w:rPr>
+          <w:strike/>
           <w:szCs w:val="21"/>
         </w:rPr>
         <w:t>T</w:t>
@@ -1557,6 +1589,7 @@
       <w:r>
         <w:rPr>
           <w:rFonts w:hint="eastAsia"/>
+          <w:strike/>
           <w:szCs w:val="21"/>
         </w:rPr>
         <w:t>itle</w:t>
@@ -1565,32 +1598,37 @@
     <w:p>
       <w:pPr>
         <w:rPr>
-          <w:szCs w:val="21"/>
-        </w:rPr>
-      </w:pPr>
-      <w:r>
-        <w:rPr>
-          <w:rFonts w:hint="eastAsia"/>
-          <w:szCs w:val="21"/>
-        </w:rPr>
-        <w:tab/>
-      </w:r>
-      <w:r>
-        <w:rPr>
-          <w:rFonts w:hint="eastAsia"/>
-          <w:szCs w:val="21"/>
-        </w:rPr>
-        <w:tab/>
-      </w:r>
-      <w:r>
-        <w:rPr>
-          <w:rFonts w:hint="eastAsia"/>
-          <w:szCs w:val="21"/>
-        </w:rPr>
-        <w:tab/>
-      </w:r>
-      <w:r>
-        <w:rPr>
+          <w:strike/>
+          <w:szCs w:val="21"/>
+        </w:rPr>
+      </w:pPr>
+      <w:r>
+        <w:rPr>
+          <w:rFonts w:hint="eastAsia"/>
+          <w:strike/>
+          <w:szCs w:val="21"/>
+        </w:rPr>
+        <w:tab/>
+      </w:r>
+      <w:r>
+        <w:rPr>
+          <w:rFonts w:hint="eastAsia"/>
+          <w:strike/>
+          <w:szCs w:val="21"/>
+        </w:rPr>
+        <w:tab/>
+      </w:r>
+      <w:r>
+        <w:rPr>
+          <w:rFonts w:hint="eastAsia"/>
+          <w:strike/>
+          <w:szCs w:val="21"/>
+        </w:rPr>
+        <w:tab/>
+      </w:r>
+      <w:r>
+        <w:rPr>
+          <w:strike/>
           <w:szCs w:val="21"/>
         </w:rPr>
         <w:t>C</w:t>
@@ -1598,6 +1636,7 @@
       <w:r>
         <w:rPr>
           <w:rFonts w:hint="eastAsia"/>
+          <w:strike/>
           <w:szCs w:val="21"/>
         </w:rPr>
         <w:t>ontent</w:t>
@@ -1607,12 +1646,14 @@
       <w:pPr>
         <w:ind w:left="840" w:firstLine="420"/>
         <w:rPr>
-          <w:szCs w:val="21"/>
-        </w:rPr>
-      </w:pPr>
-      <w:proofErr w:type="spellStart"/>
-      <w:r>
-        <w:rPr>
+          <w:strike/>
+          <w:szCs w:val="21"/>
+        </w:rPr>
+      </w:pPr>
+      <w:proofErr w:type="spellStart"/>
+      <w:r>
+        <w:rPr>
+          <w:strike/>
           <w:szCs w:val="21"/>
         </w:rPr>
         <w:t>impeachImages</w:t>
@@ -1622,9 +1663,15 @@
     <w:p>
       <w:pPr>
         <w:ind w:left="840" w:firstLine="420"/>
-      </w:pPr>
-      <w:proofErr w:type="spellStart"/>
-      <w:r>
+        <w:rPr>
+          <w:strike/>
+        </w:rPr>
+      </w:pPr>
+      <w:proofErr w:type="spellStart"/>
+      <w:r>
+        <w:rPr>
+          <w:strike/>
+        </w:rPr>
         <w:t>impeachAttachments</w:t>
       </w:r>
       <w:proofErr w:type="spellEnd"/>
@@ -1633,13 +1680,13 @@
       <w:pPr>
         <w:ind w:left="840" w:firstLine="420"/>
         <w:rPr>
-          <w:dstrike/>
-        </w:rPr>
-      </w:pPr>
-      <w:proofErr w:type="spellStart"/>
-      <w:r>
-        <w:rPr>
-          <w:dstrike/>
+          <w:strike/>
+        </w:rPr>
+      </w:pPr>
+      <w:proofErr w:type="spellStart"/>
+      <w:r>
+        <w:rPr>
+          <w:strike/>
         </w:rPr>
         <w:t>impeachComments</w:t>
       </w:r>
@@ -1648,43 +1695,55 @@
     <w:p>
       <w:pPr>
         <w:ind w:left="840" w:firstLine="420"/>
-      </w:pPr>
-      <w:r>
+        <w:rPr>
+          <w:strike/>
+        </w:rPr>
+      </w:pPr>
+      <w:r>
+        <w:rPr>
+          <w:strike/>
+        </w:rPr>
         <w:t>status</w:t>
       </w:r>
       <w:r>
         <w:rPr>
           <w:rFonts w:hint="eastAsia"/>
-        </w:rPr>
-        <w:tab/>
-      </w:r>
-      <w:r>
-        <w:rPr>
-          <w:rFonts w:hint="eastAsia"/>
-        </w:rPr>
-        <w:tab/>
-      </w:r>
-      <w:r>
-        <w:rPr>
-          <w:rFonts w:hint="eastAsia"/>
-        </w:rPr>
-        <w:tab/>
-      </w:r>
-      <w:r>
-        <w:rPr>
-          <w:rFonts w:hint="eastAsia"/>
-        </w:rPr>
-        <w:tab/>
-      </w:r>
-      <w:r>
-        <w:rPr>
-          <w:rFonts w:hint="eastAsia"/>
-        </w:rPr>
-        <w:tab/>
-      </w:r>
-      <w:r>
-        <w:rPr>
-          <w:rFonts w:hint="eastAsia"/>
+          <w:strike/>
+        </w:rPr>
+        <w:tab/>
+      </w:r>
+      <w:r>
+        <w:rPr>
+          <w:rFonts w:hint="eastAsia"/>
+          <w:strike/>
+        </w:rPr>
+        <w:tab/>
+      </w:r>
+      <w:r>
+        <w:rPr>
+          <w:rFonts w:hint="eastAsia"/>
+          <w:strike/>
+        </w:rPr>
+        <w:tab/>
+      </w:r>
+      <w:r>
+        <w:rPr>
+          <w:rFonts w:hint="eastAsia"/>
+          <w:strike/>
+        </w:rPr>
+        <w:tab/>
+      </w:r>
+      <w:r>
+        <w:rPr>
+          <w:rFonts w:hint="eastAsia"/>
+          <w:strike/>
+        </w:rPr>
+        <w:tab/>
+      </w:r>
+      <w:r>
+        <w:rPr>
+          <w:rFonts w:hint="eastAsia"/>
+          <w:strike/>
         </w:rPr>
         <w:t>如果是创建者，只能</w:t>
       </w:r>
@@ -1692,43 +1751,60 @@
         <w:rPr>
           <w:rFonts w:hint="eastAsia"/>
           <w:b/>
+          <w:strike/>
         </w:rPr>
         <w:t>是</w:t>
       </w:r>
       <w:r>
+        <w:rPr>
+          <w:strike/>
+        </w:rPr>
         <w:t>”</w:t>
       </w:r>
       <w:r>
         <w:rPr>
           <w:rFonts w:hint="eastAsia"/>
+          <w:strike/>
         </w:rPr>
         <w:t>新建</w:t>
       </w:r>
       <w:r>
+        <w:rPr>
+          <w:strike/>
+        </w:rPr>
         <w:t>”</w:t>
       </w:r>
       <w:r>
         <w:rPr>
           <w:rFonts w:hint="eastAsia"/>
+          <w:strike/>
         </w:rPr>
         <w:t>或者</w:t>
       </w:r>
       <w:r>
+        <w:rPr>
+          <w:strike/>
+        </w:rPr>
         <w:t>”</w:t>
       </w:r>
       <w:r>
         <w:rPr>
           <w:rFonts w:hint="eastAsia"/>
+          <w:strike/>
         </w:rPr>
         <w:t>提交</w:t>
       </w:r>
       <w:r>
+        <w:rPr>
+          <w:strike/>
+        </w:rPr>
         <w:t>”</w:t>
       </w:r>
     </w:p>
     <w:p>
       <w:pPr>
         <w:rPr>
+          <w:strike/>
           <w:szCs w:val="21"/>
         </w:rPr>
       </w:pPr>
@@ -1737,12 +1813,14 @@
       <w:pPr>
         <w:ind w:left="420" w:firstLine="420"/>
         <w:rPr>
-          <w:szCs w:val="21"/>
-        </w:rPr>
-      </w:pPr>
-      <w:r>
-        <w:rPr>
-          <w:rFonts w:hint="eastAsia"/>
+          <w:strike/>
+          <w:szCs w:val="21"/>
+        </w:rPr>
+      </w:pPr>
+      <w:r>
+        <w:rPr>
+          <w:rFonts w:hint="eastAsia"/>
+          <w:strike/>
           <w:szCs w:val="21"/>
         </w:rPr>
         <w:t>}</w:t>
@@ -1751,19 +1829,22 @@
     <w:p>
       <w:pPr>
         <w:rPr>
-          <w:szCs w:val="21"/>
-        </w:rPr>
-      </w:pPr>
-      <w:r>
-        <w:rPr>
-          <w:rFonts w:hint="eastAsia"/>
-          <w:szCs w:val="21"/>
-        </w:rPr>
-        <w:tab/>
-      </w:r>
-      <w:r>
-        <w:rPr>
-          <w:rFonts w:hint="eastAsia"/>
+          <w:strike/>
+          <w:szCs w:val="21"/>
+        </w:rPr>
+      </w:pPr>
+      <w:r>
+        <w:rPr>
+          <w:rFonts w:hint="eastAsia"/>
+          <w:strike/>
+          <w:szCs w:val="21"/>
+        </w:rPr>
+        <w:tab/>
+      </w:r>
+      <w:r>
+        <w:rPr>
+          <w:rFonts w:hint="eastAsia"/>
+          <w:strike/>
           <w:szCs w:val="21"/>
         </w:rPr>
         <w:tab/>
@@ -1774,31 +1855,49 @@
       <w:pPr>
         <w:ind w:firstLine="420"/>
         <w:rPr>
-          <w:szCs w:val="21"/>
-        </w:rPr>
-      </w:pPr>
-      <w:r>
-        <w:rPr>
-          <w:rFonts w:hint="eastAsia"/>
+          <w:strike/>
+          <w:szCs w:val="21"/>
+        </w:rPr>
+      </w:pPr>
+      <w:r>
+        <w:rPr>
+          <w:rFonts w:hint="eastAsia"/>
+          <w:strike/>
           <w:szCs w:val="21"/>
         </w:rPr>
         <w:t>}</w:t>
       </w:r>
     </w:p>
-    <w:p/>
-    <w:p>
-      <w:r>
+    <w:p>
+      <w:pPr>
+        <w:rPr>
+          <w:strike/>
+        </w:rPr>
+      </w:pPr>
+    </w:p>
+    <w:p>
+      <w:pPr>
+        <w:rPr>
+          <w:strike/>
+        </w:rPr>
+      </w:pPr>
+      <w:r>
+        <w:rPr>
+          <w:strike/>
+        </w:rPr>
         <w:t>A</w:t>
       </w:r>
       <w:r>
         <w:rPr>
           <w:rFonts w:hint="eastAsia"/>
+          <w:strike/>
         </w:rPr>
         <w:t>dmin</w:t>
       </w:r>
       <w:r>
         <w:rPr>
           <w:rFonts w:hint="eastAsia"/>
+          <w:strike/>
         </w:rPr>
         <w:t>只能修改状态（现阶段，不考虑存储处理状态）</w:t>
       </w:r>
@@ -1806,12 +1905,14 @@
     <w:p>
       <w:pPr>
         <w:rPr>
+          <w:strike/>
           <w:szCs w:val="21"/>
         </w:rPr>
       </w:pPr>
       <w:proofErr w:type="gramStart"/>
       <w:r>
         <w:rPr>
+          <w:strike/>
           <w:szCs w:val="21"/>
         </w:rPr>
         <w:t>V</w:t>
@@ -1819,6 +1920,7 @@
       <w:r>
         <w:rPr>
           <w:rFonts w:hint="eastAsia"/>
+          <w:strike/>
           <w:szCs w:val="21"/>
         </w:rPr>
         <w:t>alues:{</w:t>
@@ -1828,19 +1930,22 @@
     <w:p>
       <w:pPr>
         <w:rPr>
-          <w:szCs w:val="21"/>
-        </w:rPr>
-      </w:pPr>
-      <w:r>
-        <w:rPr>
-          <w:rFonts w:hint="eastAsia"/>
-          <w:szCs w:val="21"/>
-        </w:rPr>
-        <w:tab/>
-      </w:r>
-      <w:r>
-        <w:rPr>
-          <w:rFonts w:hint="eastAsia"/>
+          <w:strike/>
+          <w:szCs w:val="21"/>
+        </w:rPr>
+      </w:pPr>
+      <w:r>
+        <w:rPr>
+          <w:rFonts w:hint="eastAsia"/>
+          <w:strike/>
+          <w:szCs w:val="21"/>
+        </w:rPr>
+        <w:tab/>
+      </w:r>
+      <w:r>
+        <w:rPr>
+          <w:rFonts w:hint="eastAsia"/>
+          <w:strike/>
           <w:szCs w:val="21"/>
         </w:rPr>
         <w:tab/>
@@ -1849,6 +1954,7 @@
       <w:proofErr w:type="gramStart"/>
       <w:r>
         <w:rPr>
+          <w:strike/>
           <w:szCs w:val="21"/>
         </w:rPr>
         <w:t>R</w:t>
@@ -1856,6 +1962,7 @@
       <w:r>
         <w:rPr>
           <w:rFonts w:hint="eastAsia"/>
+          <w:strike/>
           <w:szCs w:val="21"/>
         </w:rPr>
         <w:t>ecordInfo</w:t>
@@ -1864,6 +1971,7 @@
       <w:r>
         <w:rPr>
           <w:rFonts w:hint="eastAsia"/>
+          <w:strike/>
           <w:szCs w:val="21"/>
         </w:rPr>
         <w:t>:{</w:t>
@@ -1874,13 +1982,13 @@
       <w:pPr>
         <w:ind w:left="840" w:firstLine="420"/>
         <w:rPr>
-          <w:dstrike/>
-        </w:rPr>
-      </w:pPr>
-      <w:proofErr w:type="spellStart"/>
-      <w:r>
-        <w:rPr>
-          <w:dstrike/>
+          <w:strike/>
+        </w:rPr>
+      </w:pPr>
+      <w:proofErr w:type="spellStart"/>
+      <w:r>
+        <w:rPr>
+          <w:strike/>
         </w:rPr>
         <w:t>impeachComments</w:t>
       </w:r>
@@ -1889,43 +1997,55 @@
     <w:p>
       <w:pPr>
         <w:ind w:left="840" w:firstLine="420"/>
-      </w:pPr>
-      <w:r>
+        <w:rPr>
+          <w:strike/>
+        </w:rPr>
+      </w:pPr>
+      <w:r>
+        <w:rPr>
+          <w:strike/>
+        </w:rPr>
         <w:t>status</w:t>
       </w:r>
       <w:r>
         <w:rPr>
           <w:rFonts w:hint="eastAsia"/>
-        </w:rPr>
-        <w:tab/>
-      </w:r>
-      <w:r>
-        <w:rPr>
-          <w:rFonts w:hint="eastAsia"/>
-        </w:rPr>
-        <w:tab/>
-      </w:r>
-      <w:r>
-        <w:rPr>
-          <w:rFonts w:hint="eastAsia"/>
-        </w:rPr>
-        <w:tab/>
-      </w:r>
-      <w:r>
-        <w:rPr>
-          <w:rFonts w:hint="eastAsia"/>
-        </w:rPr>
-        <w:tab/>
-      </w:r>
-      <w:r>
-        <w:rPr>
-          <w:rFonts w:hint="eastAsia"/>
-        </w:rPr>
-        <w:tab/>
-      </w:r>
-      <w:r>
-        <w:rPr>
-          <w:rFonts w:hint="eastAsia"/>
+          <w:strike/>
+        </w:rPr>
+        <w:tab/>
+      </w:r>
+      <w:r>
+        <w:rPr>
+          <w:rFonts w:hint="eastAsia"/>
+          <w:strike/>
+        </w:rPr>
+        <w:tab/>
+      </w:r>
+      <w:r>
+        <w:rPr>
+          <w:rFonts w:hint="eastAsia"/>
+          <w:strike/>
+        </w:rPr>
+        <w:tab/>
+      </w:r>
+      <w:r>
+        <w:rPr>
+          <w:rFonts w:hint="eastAsia"/>
+          <w:strike/>
+        </w:rPr>
+        <w:tab/>
+      </w:r>
+      <w:r>
+        <w:rPr>
+          <w:rFonts w:hint="eastAsia"/>
+          <w:strike/>
+        </w:rPr>
+        <w:tab/>
+      </w:r>
+      <w:r>
+        <w:rPr>
+          <w:rFonts w:hint="eastAsia"/>
+          <w:strike/>
         </w:rPr>
         <w:t>如果是管理员，只能是</w:t>
       </w:r>
@@ -1933,43 +2053,60 @@
         <w:rPr>
           <w:rFonts w:hint="eastAsia"/>
           <w:b/>
+          <w:strike/>
         </w:rPr>
         <w:t>非</w:t>
       </w:r>
       <w:r>
+        <w:rPr>
+          <w:strike/>
+        </w:rPr>
         <w:t>”</w:t>
       </w:r>
       <w:r>
         <w:rPr>
           <w:rFonts w:hint="eastAsia"/>
+          <w:strike/>
         </w:rPr>
         <w:t>新建</w:t>
       </w:r>
       <w:r>
+        <w:rPr>
+          <w:strike/>
+        </w:rPr>
         <w:t>”</w:t>
       </w:r>
       <w:r>
         <w:rPr>
           <w:rFonts w:hint="eastAsia"/>
+          <w:strike/>
         </w:rPr>
         <w:t>|</w:t>
       </w:r>
       <w:r>
+        <w:rPr>
+          <w:strike/>
+        </w:rPr>
         <w:t>”</w:t>
       </w:r>
       <w:r>
         <w:rPr>
           <w:rFonts w:hint="eastAsia"/>
+          <w:strike/>
         </w:rPr>
         <w:t>提交</w:t>
       </w:r>
       <w:r>
+        <w:rPr>
+          <w:strike/>
+        </w:rPr>
         <w:t>”</w:t>
       </w:r>
     </w:p>
     <w:p>
       <w:pPr>
         <w:rPr>
+          <w:strike/>
           <w:szCs w:val="21"/>
         </w:rPr>
       </w:pPr>
@@ -1978,12 +2115,14 @@
       <w:pPr>
         <w:ind w:left="420" w:firstLine="420"/>
         <w:rPr>
-          <w:szCs w:val="21"/>
-        </w:rPr>
-      </w:pPr>
-      <w:r>
-        <w:rPr>
-          <w:rFonts w:hint="eastAsia"/>
+          <w:strike/>
+          <w:szCs w:val="21"/>
+        </w:rPr>
+      </w:pPr>
+      <w:r>
+        <w:rPr>
+          <w:rFonts w:hint="eastAsia"/>
+          <w:strike/>
           <w:szCs w:val="21"/>
         </w:rPr>
         <w:t>}</w:t>
@@ -1992,19 +2131,22 @@
     <w:p>
       <w:pPr>
         <w:rPr>
-          <w:szCs w:val="21"/>
-        </w:rPr>
-      </w:pPr>
-      <w:r>
-        <w:rPr>
-          <w:rFonts w:hint="eastAsia"/>
-          <w:szCs w:val="21"/>
-        </w:rPr>
-        <w:tab/>
-      </w:r>
-      <w:r>
-        <w:rPr>
-          <w:rFonts w:hint="eastAsia"/>
+          <w:strike/>
+          <w:szCs w:val="21"/>
+        </w:rPr>
+      </w:pPr>
+      <w:r>
+        <w:rPr>
+          <w:rFonts w:hint="eastAsia"/>
+          <w:strike/>
+          <w:szCs w:val="21"/>
+        </w:rPr>
+        <w:tab/>
+      </w:r>
+      <w:r>
+        <w:rPr>
+          <w:rFonts w:hint="eastAsia"/>
+          <w:strike/>
           <w:szCs w:val="21"/>
         </w:rPr>
         <w:tab/>
@@ -2015,65 +2157,93 @@
       <w:pPr>
         <w:ind w:firstLine="420"/>
         <w:rPr>
-          <w:szCs w:val="21"/>
-        </w:rPr>
-      </w:pPr>
-      <w:r>
-        <w:rPr>
-          <w:rFonts w:hint="eastAsia"/>
+          <w:strike/>
+          <w:szCs w:val="21"/>
+        </w:rPr>
+      </w:pPr>
+      <w:r>
+        <w:rPr>
+          <w:rFonts w:hint="eastAsia"/>
+          <w:strike/>
           <w:szCs w:val="21"/>
         </w:rPr>
         <w:t>}</w:t>
       </w:r>
     </w:p>
-    <w:p/>
-    <w:p>
-      <w:pPr>
-        <w:rPr>
-          <w:b/>
-        </w:rPr>
-      </w:pPr>
-      <w:r>
-        <w:rPr>
-          <w:rFonts w:hint="eastAsia"/>
-          <w:b/>
+    <w:p>
+      <w:pPr>
+        <w:rPr>
+          <w:strike/>
+        </w:rPr>
+      </w:pPr>
+    </w:p>
+    <w:p>
+      <w:pPr>
+        <w:rPr>
+          <w:b/>
+          <w:strike/>
+        </w:rPr>
+      </w:pPr>
+      <w:r>
+        <w:rPr>
+          <w:rFonts w:hint="eastAsia"/>
+          <w:b/>
+          <w:strike/>
         </w:rPr>
         <w:t>步骤：</w:t>
       </w:r>
     </w:p>
     <w:p>
-      <w:r>
+      <w:pPr>
+        <w:rPr>
+          <w:strike/>
+        </w:rPr>
+      </w:pPr>
+      <w:r>
+        <w:rPr>
+          <w:strike/>
+        </w:rPr>
         <w:t xml:space="preserve">1. </w:t>
       </w:r>
       <w:r>
         <w:rPr>
           <w:rFonts w:hint="eastAsia"/>
+          <w:strike/>
         </w:rPr>
         <w:t>检查参数</w:t>
       </w:r>
     </w:p>
     <w:p>
-      <w:r>
-        <w:rPr>
-          <w:rFonts w:hint="eastAsia"/>
+      <w:pPr>
+        <w:rPr>
+          <w:strike/>
+        </w:rPr>
+      </w:pPr>
+      <w:r>
+        <w:rPr>
+          <w:rFonts w:hint="eastAsia"/>
+          <w:strike/>
         </w:rPr>
         <w:t xml:space="preserve">2. </w:t>
       </w:r>
       <w:r>
         <w:rPr>
           <w:rFonts w:hint="eastAsia"/>
+          <w:strike/>
         </w:rPr>
         <w:t>从</w:t>
       </w:r>
       <w:r>
         <w:rPr>
           <w:rFonts w:hint="eastAsia"/>
+          <w:strike/>
         </w:rPr>
         <w:t>session</w:t>
       </w:r>
       <w:r>
         <w:rPr>
           <w:rFonts w:hint="eastAsia"/>
+          <w:strike/>
         </w:rPr>
         <w:t>获取当前用的</w:t>
       </w:r>
@@ -2081,21 +2251,29 @@
       <w:r>
         <w:rPr>
           <w:rFonts w:hint="eastAsia"/>
+          <w:strike/>
         </w:rPr>
         <w:t>user_id</w:t>
       </w:r>
       <w:proofErr w:type="spellEnd"/>
     </w:p>
     <w:p>
-      <w:r>
-        <w:rPr>
-          <w:rFonts w:hint="eastAsia"/>
+      <w:pPr>
+        <w:rPr>
+          <w:strike/>
+        </w:rPr>
+      </w:pPr>
+      <w:r>
+        <w:rPr>
+          <w:rFonts w:hint="eastAsia"/>
+          <w:strike/>
         </w:rPr>
         <w:t xml:space="preserve">3. </w:t>
       </w:r>
       <w:r>
         <w:rPr>
           <w:rFonts w:hint="eastAsia"/>
+          <w:strike/>
         </w:rPr>
         <w:t>从</w:t>
       </w:r>
@@ -2103,6 +2281,7 @@
       <w:r>
         <w:rPr>
           <w:rFonts w:hint="eastAsia"/>
+          <w:strike/>
         </w:rPr>
         <w:t>adminUser</w:t>
       </w:r>
@@ -2110,144 +2289,187 @@
       <w:r>
         <w:rPr>
           <w:rFonts w:hint="eastAsia"/>
+          <w:strike/>
         </w:rPr>
         <w:t>中，根据</w:t>
       </w:r>
       <w:r>
         <w:rPr>
           <w:rFonts w:hint="eastAsia"/>
+          <w:strike/>
         </w:rPr>
         <w:t>step2</w:t>
       </w:r>
       <w:r>
         <w:rPr>
           <w:rFonts w:hint="eastAsia"/>
+          <w:strike/>
         </w:rPr>
         <w:t>中的</w:t>
       </w:r>
       <w:r>
         <w:rPr>
           <w:rFonts w:hint="eastAsia"/>
+          <w:strike/>
         </w:rPr>
         <w:t>id</w:t>
       </w:r>
       <w:r>
         <w:rPr>
           <w:rFonts w:hint="eastAsia"/>
+          <w:strike/>
         </w:rPr>
         <w:t>检索对应的记录</w:t>
       </w:r>
     </w:p>
     <w:p>
-      <w:r>
-        <w:rPr>
-          <w:rFonts w:hint="eastAsia"/>
+      <w:pPr>
+        <w:rPr>
+          <w:strike/>
+        </w:rPr>
+      </w:pPr>
+      <w:r>
+        <w:rPr>
+          <w:rFonts w:hint="eastAsia"/>
+          <w:strike/>
         </w:rPr>
         <w:t xml:space="preserve">4. </w:t>
       </w:r>
       <w:r>
         <w:rPr>
           <w:rFonts w:hint="eastAsia"/>
+          <w:strike/>
         </w:rPr>
         <w:t>判断当前用户是否有权处理（</w:t>
       </w:r>
       <w:r>
         <w:rPr>
           <w:rFonts w:hint="eastAsia"/>
+          <w:strike/>
         </w:rPr>
         <w:t xml:space="preserve">1. </w:t>
       </w:r>
       <w:r>
+        <w:rPr>
+          <w:strike/>
+        </w:rPr>
         <w:t>T</w:t>
       </w:r>
       <w:r>
         <w:rPr>
           <w:rFonts w:hint="eastAsia"/>
+          <w:strike/>
         </w:rPr>
         <w:t>ype</w:t>
       </w:r>
       <w:r>
         <w:rPr>
           <w:rFonts w:hint="eastAsia"/>
+          <w:strike/>
         </w:rPr>
         <w:t>＝</w:t>
       </w:r>
       <w:r>
         <w:rPr>
           <w:rFonts w:hint="eastAsia"/>
+          <w:strike/>
         </w:rPr>
         <w:t>0</w:t>
       </w:r>
       <w:r>
         <w:rPr>
           <w:rFonts w:hint="eastAsia"/>
+          <w:strike/>
         </w:rPr>
         <w:t>（</w:t>
       </w:r>
       <w:r>
         <w:rPr>
           <w:rFonts w:hint="eastAsia"/>
+          <w:strike/>
         </w:rPr>
         <w:t>admin</w:t>
       </w:r>
       <w:r>
         <w:rPr>
           <w:rFonts w:hint="eastAsia"/>
+          <w:strike/>
         </w:rPr>
         <w:t>）。</w:t>
       </w:r>
       <w:r>
         <w:rPr>
           <w:rFonts w:hint="eastAsia"/>
+          <w:strike/>
         </w:rPr>
         <w:t xml:space="preserve"> 2. </w:t>
       </w:r>
       <w:r>
+        <w:rPr>
+          <w:strike/>
+        </w:rPr>
         <w:t>P</w:t>
       </w:r>
       <w:r>
         <w:rPr>
           <w:rFonts w:hint="eastAsia"/>
+          <w:strike/>
         </w:rPr>
         <w:t>riority</w:t>
       </w:r>
       <w:r>
         <w:rPr>
           <w:rFonts w:hint="eastAsia"/>
+          <w:strike/>
         </w:rPr>
         <w:t>中包含</w:t>
       </w:r>
       <w:r>
         <w:rPr>
           <w:rFonts w:hint="eastAsia"/>
+          <w:strike/>
         </w:rPr>
         <w:t>impeach</w:t>
       </w:r>
       <w:r>
         <w:rPr>
           <w:rFonts w:hint="eastAsia"/>
+          <w:strike/>
         </w:rPr>
         <w:t>）</w:t>
       </w:r>
     </w:p>
     <w:p>
-      <w:r>
-        <w:rPr>
-          <w:rFonts w:hint="eastAsia"/>
+      <w:pPr>
+        <w:rPr>
+          <w:strike/>
+        </w:rPr>
+      </w:pPr>
+      <w:r>
+        <w:rPr>
+          <w:rFonts w:hint="eastAsia"/>
+          <w:strike/>
         </w:rPr>
         <w:t xml:space="preserve">5. </w:t>
       </w:r>
       <w:r>
         <w:rPr>
           <w:rFonts w:hint="eastAsia"/>
+          <w:strike/>
         </w:rPr>
         <w:t>更新</w:t>
       </w:r>
     </w:p>
     <w:p>
-      <w:r>
-        <w:rPr>
-          <w:rFonts w:hint="eastAsia"/>
+      <w:pPr>
+        <w:rPr>
+          <w:strike/>
+        </w:rPr>
+      </w:pPr>
+      <w:r>
+        <w:rPr>
+          <w:rFonts w:hint="eastAsia"/>
+          <w:strike/>
         </w:rPr>
         <w:tab/>
         <w:t xml:space="preserve">5.1 </w:t>
@@ -2255,20 +2477,28 @@
       <w:r>
         <w:rPr>
           <w:rFonts w:hint="eastAsia"/>
+          <w:strike/>
         </w:rPr>
         <w:t>如果是普通用户更新</w:t>
       </w:r>
     </w:p>
     <w:p>
-      <w:r>
-        <w:rPr>
-          <w:rFonts w:hint="eastAsia"/>
-        </w:rPr>
-        <w:tab/>
-      </w:r>
-      <w:r>
-        <w:rPr>
-          <w:rFonts w:hint="eastAsia"/>
+      <w:pPr>
+        <w:rPr>
+          <w:strike/>
+        </w:rPr>
+      </w:pPr>
+      <w:r>
+        <w:rPr>
+          <w:rFonts w:hint="eastAsia"/>
+          <w:strike/>
+        </w:rPr>
+        <w:tab/>
+      </w:r>
+      <w:r>
+        <w:rPr>
+          <w:rFonts w:hint="eastAsia"/>
+          <w:strike/>
         </w:rPr>
         <w:tab/>
         <w:t xml:space="preserve">5.1.1 </w:t>
@@ -2276,6 +2506,7 @@
       <w:r>
         <w:rPr>
           <w:rFonts w:hint="eastAsia"/>
+          <w:strike/>
         </w:rPr>
         <w:t>如果加入、删除图片或者附件，首先在</w:t>
       </w:r>
@@ -2283,6 +2514,7 @@
       <w:r>
         <w:rPr>
           <w:rFonts w:hint="eastAsia"/>
+          <w:strike/>
         </w:rPr>
         <w:t>impeachImage</w:t>
       </w:r>
@@ -2290,6 +2522,7 @@
       <w:r>
         <w:rPr>
           <w:rFonts w:hint="eastAsia"/>
+          <w:strike/>
         </w:rPr>
         <w:t>/</w:t>
       </w:r>
@@ -2297,6 +2530,7 @@
       <w:r>
         <w:rPr>
           <w:rFonts w:hint="eastAsia"/>
+          <w:strike/>
         </w:rPr>
         <w:t>impeachAttachment</w:t>
       </w:r>
@@ -2304,6 +2538,7 @@
       <w:r>
         <w:rPr>
           <w:rFonts w:hint="eastAsia"/>
+          <w:strike/>
         </w:rPr>
         <w:t>表中插入记录或者更改</w:t>
       </w:r>
@@ -2311,6 +2546,7 @@
       <w:r>
         <w:rPr>
           <w:rFonts w:hint="eastAsia"/>
+          <w:strike/>
         </w:rPr>
         <w:t>dDate</w:t>
       </w:r>
@@ -2318,6 +2554,7 @@
       <w:r>
         <w:rPr>
           <w:rFonts w:hint="eastAsia"/>
+          <w:strike/>
         </w:rPr>
         <w:t>字段。</w:t>
       </w:r>
@@ -2326,24 +2563,28 @@
       <w:pPr>
         <w:ind w:left="420" w:firstLine="420"/>
         <w:rPr>
-          <w:szCs w:val="21"/>
-        </w:rPr>
-      </w:pPr>
-      <w:r>
-        <w:rPr>
-          <w:rFonts w:hint="eastAsia"/>
+          <w:strike/>
+          <w:szCs w:val="21"/>
+        </w:rPr>
+      </w:pPr>
+      <w:r>
+        <w:rPr>
+          <w:rFonts w:hint="eastAsia"/>
+          <w:strike/>
         </w:rPr>
         <w:t xml:space="preserve">5.2.2 </w:t>
       </w:r>
       <w:r>
         <w:rPr>
           <w:rFonts w:hint="eastAsia"/>
+          <w:strike/>
         </w:rPr>
         <w:t>更新</w:t>
       </w:r>
       <w:proofErr w:type="spellStart"/>
       <w:r>
         <w:rPr>
+          <w:strike/>
           <w:szCs w:val="21"/>
         </w:rPr>
         <w:t>impeachImage</w:t>
@@ -2352,6 +2593,7 @@
       <w:r>
         <w:rPr>
           <w:rFonts w:hint="eastAsia"/>
+          <w:strike/>
           <w:szCs w:val="21"/>
         </w:rPr>
         <w:t>/</w:t>
@@ -2360,6 +2602,7 @@
       <w:r>
         <w:rPr>
           <w:rFonts w:hint="eastAsia"/>
+          <w:strike/>
           <w:szCs w:val="21"/>
         </w:rPr>
         <w:t>impeachAttachment</w:t>
@@ -2368,15 +2611,22 @@
       <w:r>
         <w:rPr>
           <w:rFonts w:hint="eastAsia"/>
+          <w:strike/>
           <w:szCs w:val="21"/>
         </w:rPr>
         <w:t>字段</w:t>
       </w:r>
     </w:p>
     <w:p>
-      <w:r>
-        <w:rPr>
-          <w:rFonts w:hint="eastAsia"/>
+      <w:pPr>
+        <w:rPr>
+          <w:strike/>
+        </w:rPr>
+      </w:pPr>
+      <w:r>
+        <w:rPr>
+          <w:rFonts w:hint="eastAsia"/>
+          <w:strike/>
         </w:rPr>
         <w:tab/>
         <w:t xml:space="preserve">5.2 </w:t>
@@ -2384,26 +2634,35 @@
       <w:r>
         <w:rPr>
           <w:rFonts w:hint="eastAsia"/>
+          <w:strike/>
         </w:rPr>
         <w:t>如果是</w:t>
       </w:r>
       <w:r>
         <w:rPr>
           <w:rFonts w:hint="eastAsia"/>
+          <w:strike/>
         </w:rPr>
         <w:t>admin</w:t>
       </w:r>
       <w:r>
         <w:rPr>
           <w:rFonts w:hint="eastAsia"/>
+          <w:strike/>
         </w:rPr>
         <w:t>更新（更改）</w:t>
       </w:r>
     </w:p>
     <w:p>
-      <w:r>
-        <w:rPr>
-          <w:rFonts w:hint="eastAsia"/>
+      <w:pPr>
+        <w:rPr>
+          <w:strike/>
+        </w:rPr>
+      </w:pPr>
+      <w:r>
+        <w:rPr>
+          <w:rFonts w:hint="eastAsia"/>
+          <w:strike/>
         </w:rPr>
         <w:tab/>
         <w:t xml:space="preserve">5.3 </w:t>
@@ -2411,196 +2670,286 @@
       <w:r>
         <w:rPr>
           <w:rFonts w:hint="eastAsia"/>
+          <w:strike/>
         </w:rPr>
         <w:t>如果管理员或者用户，增加了</w:t>
       </w:r>
       <w:r>
         <w:rPr>
           <w:rFonts w:hint="eastAsia"/>
+          <w:strike/>
         </w:rPr>
         <w:t>comment</w:t>
       </w:r>
       <w:r>
         <w:rPr>
           <w:rFonts w:hint="eastAsia"/>
+          <w:strike/>
         </w:rPr>
         <w:t>，获得对应的</w:t>
       </w:r>
       <w:r>
         <w:rPr>
           <w:rFonts w:hint="eastAsia"/>
+          <w:strike/>
         </w:rPr>
         <w:t>id</w:t>
       </w:r>
       <w:r>
         <w:rPr>
           <w:rFonts w:hint="eastAsia"/>
+          <w:strike/>
         </w:rPr>
         <w:t>，直接更改记录（而不是通过</w:t>
       </w:r>
       <w:r>
         <w:rPr>
           <w:rFonts w:hint="eastAsia"/>
+          <w:strike/>
         </w:rPr>
         <w:t>API</w:t>
       </w:r>
       <w:r>
         <w:rPr>
           <w:rFonts w:hint="eastAsia"/>
+          <w:strike/>
         </w:rPr>
         <w:t>）</w:t>
       </w:r>
     </w:p>
     <w:p>
-      <w:r>
+      <w:pPr>
+        <w:rPr>
+          <w:strike/>
+        </w:rPr>
+      </w:pPr>
+      <w:r>
+        <w:rPr>
+          <w:strike/>
+        </w:rPr>
         <w:t xml:space="preserve">2. </w:t>
       </w:r>
       <w:r>
         <w:rPr>
           <w:rFonts w:hint="eastAsia"/>
+          <w:strike/>
         </w:rPr>
         <w:t>对字段</w:t>
       </w:r>
       <w:r>
+        <w:rPr>
+          <w:strike/>
+        </w:rPr>
         <w:t>content</w:t>
       </w:r>
       <w:r>
         <w:rPr>
           <w:rFonts w:hint="eastAsia"/>
+          <w:strike/>
         </w:rPr>
         <w:t>，使用</w:t>
       </w:r>
       <w:proofErr w:type="spellStart"/>
       <w:r>
+        <w:rPr>
+          <w:strike/>
+        </w:rPr>
         <w:t>DOMPurify</w:t>
       </w:r>
       <w:proofErr w:type="spellEnd"/>
       <w:r>
         <w:rPr>
           <w:rFonts w:hint="eastAsia"/>
+          <w:strike/>
         </w:rPr>
         <w:t>进行</w:t>
       </w:r>
       <w:r>
+        <w:rPr>
+          <w:strike/>
+        </w:rPr>
         <w:t>XSS</w:t>
       </w:r>
       <w:r>
         <w:rPr>
           <w:rFonts w:hint="eastAsia"/>
+          <w:strike/>
         </w:rPr>
         <w:t>检测</w:t>
       </w:r>
     </w:p>
     <w:p>
-      <w:r>
+      <w:pPr>
+        <w:rPr>
+          <w:strike/>
+        </w:rPr>
+      </w:pPr>
+      <w:r>
+        <w:rPr>
+          <w:strike/>
+        </w:rPr>
         <w:lastRenderedPageBreak/>
         <w:t xml:space="preserve">3. </w:t>
       </w:r>
       <w:r>
         <w:rPr>
           <w:rFonts w:hint="eastAsia"/>
+          <w:strike/>
         </w:rPr>
         <w:t>根据</w:t>
       </w:r>
       <w:proofErr w:type="spellStart"/>
       <w:r>
+        <w:rPr>
+          <w:strike/>
+        </w:rPr>
         <w:t>sessionId</w:t>
       </w:r>
       <w:proofErr w:type="spellEnd"/>
       <w:r>
         <w:rPr>
           <w:rFonts w:hint="eastAsia"/>
+          <w:strike/>
         </w:rPr>
         <w:t>，读取当前用户</w:t>
       </w:r>
       <w:r>
+        <w:rPr>
+          <w:strike/>
+        </w:rPr>
         <w:t>id</w:t>
       </w:r>
       <w:r>
         <w:rPr>
           <w:rFonts w:hint="eastAsia"/>
+          <w:strike/>
         </w:rPr>
         <w:t>，和</w:t>
       </w:r>
       <w:proofErr w:type="spellStart"/>
       <w:r>
+        <w:rPr>
+          <w:strike/>
+        </w:rPr>
         <w:t>impeachId</w:t>
       </w:r>
       <w:proofErr w:type="spellEnd"/>
       <w:r>
         <w:rPr>
           <w:rFonts w:hint="eastAsia"/>
+          <w:strike/>
         </w:rPr>
         <w:t>指定的记录中的</w:t>
       </w:r>
       <w:proofErr w:type="spellStart"/>
       <w:r>
+        <w:rPr>
+          <w:strike/>
+        </w:rPr>
         <w:t>authorId</w:t>
       </w:r>
       <w:proofErr w:type="spellEnd"/>
       <w:r>
         <w:rPr>
           <w:rFonts w:hint="eastAsia"/>
+          <w:strike/>
         </w:rPr>
         <w:t>比较</w:t>
       </w:r>
     </w:p>
     <w:p>
-      <w:r>
+      <w:pPr>
+        <w:rPr>
+          <w:strike/>
+        </w:rPr>
+      </w:pPr>
+      <w:r>
+        <w:rPr>
+          <w:strike/>
+        </w:rPr>
         <w:t xml:space="preserve">4. </w:t>
       </w:r>
       <w:r>
         <w:rPr>
           <w:rFonts w:hint="eastAsia"/>
+          <w:strike/>
         </w:rPr>
         <w:t>如果</w:t>
       </w:r>
       <w:r>
+        <w:rPr>
+          <w:strike/>
+        </w:rPr>
         <w:t>status</w:t>
       </w:r>
       <w:r>
         <w:rPr>
           <w:rFonts w:hint="eastAsia"/>
+          <w:strike/>
         </w:rPr>
         <w:t>存在，根据</w:t>
       </w:r>
       <w:proofErr w:type="spellStart"/>
       <w:r>
+        <w:rPr>
+          <w:strike/>
+        </w:rPr>
         <w:t>sessionId</w:t>
       </w:r>
       <w:proofErr w:type="spellEnd"/>
       <w:r>
         <w:rPr>
           <w:rFonts w:hint="eastAsia"/>
+          <w:strike/>
         </w:rPr>
         <w:t>读取用户</w:t>
       </w:r>
       <w:r>
+        <w:rPr>
+          <w:strike/>
+        </w:rPr>
         <w:t>Id</w:t>
       </w:r>
       <w:r>
         <w:rPr>
           <w:rFonts w:hint="eastAsia"/>
+          <w:strike/>
         </w:rPr>
         <w:t>，判断</w:t>
       </w:r>
       <w:r>
+        <w:rPr>
+          <w:strike/>
+        </w:rPr>
         <w:t>status</w:t>
       </w:r>
       <w:r>
         <w:rPr>
           <w:rFonts w:hint="eastAsia"/>
+          <w:strike/>
         </w:rPr>
         <w:t>是否为新建</w:t>
       </w:r>
       <w:r>
+        <w:rPr>
+          <w:strike/>
+        </w:rPr>
         <w:t>/</w:t>
       </w:r>
       <w:r>
         <w:rPr>
           <w:rFonts w:hint="eastAsia"/>
+          <w:strike/>
         </w:rPr>
         <w:t>提交</w:t>
+      </w:r>
+      <w:commentRangeEnd w:id="4"/>
+      <w:r>
+        <w:rPr>
+          <w:rStyle w:val="CommentReference"/>
+          <w:strike/>
+        </w:rPr>
+        <w:commentReference w:id="4"/>
       </w:r>
     </w:p>
     <w:p/>
@@ -2609,7 +2958,7 @@
       <w:pPr>
         <w:pStyle w:val="Heading2"/>
       </w:pPr>
-      <w:bookmarkStart w:id="5" w:name="_Toc485738237"/>
+      <w:bookmarkStart w:id="6" w:name="_Toc485738237"/>
       <w:r>
         <w:t>S</w:t>
       </w:r>
@@ -2619,7 +2968,7 @@
         </w:rPr>
         <w:t>earch</w:t>
       </w:r>
-      <w:bookmarkEnd w:id="5"/>
+      <w:bookmarkEnd w:id="6"/>
     </w:p>
     <w:p>
       <w:r>
@@ -2954,7 +3303,7 @@
         </w:rPr>
         <w:tab/>
       </w:r>
-      <w:commentRangeStart w:id="6"/>
+      <w:commentRangeStart w:id="7"/>
       <w:proofErr w:type="spellStart"/>
       <w:r>
         <w:t>impeachedArticleId</w:t>
@@ -2976,13 +3325,13 @@
       <w:r>
         <w:t>impeachedCommentId</w:t>
       </w:r>
-      <w:commentRangeEnd w:id="6"/>
+      <w:commentRangeEnd w:id="7"/>
       <w:proofErr w:type="spellEnd"/>
       <w:r>
         <w:rPr>
           <w:rStyle w:val="CommentReference"/>
         </w:rPr>
-        <w:commentReference w:id="6"/>
+        <w:commentReference w:id="7"/>
       </w:r>
     </w:p>
     <w:p>
@@ -3151,7 +3500,7 @@
       <w:pPr>
         <w:pStyle w:val="Heading2"/>
       </w:pPr>
-      <w:bookmarkStart w:id="7" w:name="_Toc485738238"/>
+      <w:bookmarkStart w:id="8" w:name="_Toc485738238"/>
       <w:r>
         <w:t>D</w:t>
       </w:r>
@@ -3161,7 +3510,7 @@
         </w:rPr>
         <w:t>elete</w:t>
       </w:r>
-      <w:bookmarkEnd w:id="7"/>
+      <w:bookmarkEnd w:id="8"/>
     </w:p>
     <w:p>
       <w:r>
@@ -4705,7 +5054,7 @@
           <w:strike/>
         </w:rPr>
       </w:pPr>
-      <w:commentRangeStart w:id="8"/>
+      <w:commentRangeStart w:id="9"/>
       <w:r>
         <w:rPr>
           <w:strike/>
@@ -4760,12 +5109,12 @@
         </w:rPr>
         <w:t>,</w:t>
       </w:r>
-      <w:commentRangeEnd w:id="8"/>
+      <w:commentRangeEnd w:id="9"/>
       <w:r>
         <w:rPr>
           <w:rStyle w:val="CommentReference"/>
         </w:rPr>
-        <w:commentReference w:id="8"/>
+        <w:commentReference w:id="9"/>
       </w:r>
     </w:p>
     <w:p>
@@ -5363,7 +5712,7 @@
           <w:strike/>
         </w:rPr>
       </w:pPr>
-      <w:commentRangeStart w:id="9"/>
+      <w:commentRangeStart w:id="10"/>
       <w:r>
         <w:rPr>
           <w:strike/>
@@ -5418,12 +5767,12 @@
         </w:rPr>
         <w:t>,</w:t>
       </w:r>
-      <w:commentRangeEnd w:id="9"/>
+      <w:commentRangeEnd w:id="10"/>
       <w:r>
         <w:rPr>
           <w:rStyle w:val="CommentReference"/>
         </w:rPr>
-        <w:commentReference w:id="9"/>
+        <w:commentReference w:id="10"/>
       </w:r>
     </w:p>
     <w:p>
@@ -5822,7 +6171,7 @@
           <w:strike/>
         </w:rPr>
       </w:pPr>
-      <w:commentRangeStart w:id="10"/>
+      <w:commentRangeStart w:id="11"/>
       <w:r>
         <w:rPr>
           <w:strike/>
@@ -5877,12 +6226,12 @@
         </w:rPr>
         <w:t>,</w:t>
       </w:r>
-      <w:commentRangeEnd w:id="10"/>
+      <w:commentRangeEnd w:id="11"/>
       <w:r>
         <w:rPr>
           <w:rStyle w:val="CommentReference"/>
         </w:rPr>
-        <w:commentReference w:id="10"/>
+        <w:commentReference w:id="11"/>
       </w:r>
     </w:p>
     <w:p>
@@ -6492,7 +6841,7 @@
           <w:strike/>
         </w:rPr>
       </w:pPr>
-      <w:commentRangeStart w:id="11"/>
+      <w:commentRangeStart w:id="12"/>
       <w:r>
         <w:rPr>
           <w:strike/>
@@ -6547,12 +6896,12 @@
         </w:rPr>
         <w:t>,</w:t>
       </w:r>
-      <w:commentRangeEnd w:id="11"/>
+      <w:commentRangeEnd w:id="12"/>
       <w:r>
         <w:rPr>
           <w:rStyle w:val="CommentReference"/>
         </w:rPr>
-        <w:commentReference w:id="11"/>
+        <w:commentReference w:id="12"/>
       </w:r>
     </w:p>
     <w:p>
@@ -6636,7 +6985,7 @@
         </w:rPr>
         <w:t xml:space="preserve">1. </w:t>
       </w:r>
-      <w:commentRangeStart w:id="12"/>
+      <w:commentRangeStart w:id="13"/>
       <w:r>
         <w:rPr>
           <w:rFonts w:hint="eastAsia"/>
@@ -6738,12 +7087,12 @@
         </w:rPr>
         <w:t>（判断用户是否有权对当前举报插入附件）</w:t>
       </w:r>
-      <w:commentRangeEnd w:id="12"/>
+      <w:commentRangeEnd w:id="13"/>
       <w:r>
         <w:rPr>
           <w:rStyle w:val="CommentReference"/>
         </w:rPr>
-        <w:commentReference w:id="12"/>
+        <w:commentReference w:id="13"/>
       </w:r>
     </w:p>
     <w:p>
@@ -7042,7 +7391,7 @@
         </w:rPr>
         <w:t xml:space="preserve">6. </w:t>
       </w:r>
-      <w:commentRangeStart w:id="13"/>
+      <w:commentRangeStart w:id="14"/>
       <w:r>
         <w:rPr>
           <w:rFonts w:hint="eastAsia"/>
@@ -7095,12 +7444,12 @@
         </w:rPr>
         <w:t>）</w:t>
       </w:r>
-      <w:commentRangeEnd w:id="13"/>
+      <w:commentRangeEnd w:id="14"/>
       <w:r>
         <w:rPr>
           <w:rStyle w:val="CommentReference"/>
         </w:rPr>
-        <w:commentReference w:id="13"/>
+        <w:commentReference w:id="14"/>
       </w:r>
     </w:p>
     <w:p>
@@ -7662,7 +8011,7 @@
         </w:rPr>
         <w:t xml:space="preserve">7. </w:t>
       </w:r>
-      <w:commentRangeStart w:id="14"/>
+      <w:commentRangeStart w:id="15"/>
       <w:r>
         <w:rPr>
           <w:rFonts w:hint="eastAsia"/>
@@ -7690,12 +8039,12 @@
         </w:rPr>
         <w:t>）</w:t>
       </w:r>
-      <w:commentRangeEnd w:id="14"/>
+      <w:commentRangeEnd w:id="15"/>
       <w:r>
         <w:rPr>
           <w:rStyle w:val="CommentReference"/>
         </w:rPr>
-        <w:commentReference w:id="14"/>
+        <w:commentReference w:id="15"/>
       </w:r>
     </w:p>
     <w:p>
@@ -7878,7 +8227,7 @@
           <w:strike/>
         </w:rPr>
       </w:pPr>
-      <w:commentRangeStart w:id="15"/>
+      <w:commentRangeStart w:id="16"/>
       <w:r>
         <w:rPr>
           <w:strike/>
@@ -7935,12 +8284,12 @@
         </w:rPr>
         <w:t>,</w:t>
       </w:r>
-      <w:commentRangeEnd w:id="15"/>
+      <w:commentRangeEnd w:id="16"/>
       <w:r>
         <w:rPr>
           <w:rStyle w:val="CommentReference"/>
         </w:rPr>
-        <w:commentReference w:id="15"/>
+        <w:commentReference w:id="16"/>
       </w:r>
     </w:p>
     <w:p>
@@ -8239,7 +8588,7 @@
           <w:szCs w:val="28"/>
         </w:rPr>
       </w:pPr>
-      <w:commentRangeStart w:id="16"/>
+      <w:commentRangeStart w:id="17"/>
       <w:r>
         <w:rPr>
           <w:rFonts w:hint="eastAsia"/>
@@ -8304,12 +8653,12 @@
         </w:rPr>
         <w:t>）</w:t>
       </w:r>
-      <w:commentRangeEnd w:id="16"/>
+      <w:commentRangeEnd w:id="17"/>
       <w:r>
         <w:rPr>
           <w:rStyle w:val="CommentReference"/>
         </w:rPr>
-        <w:commentReference w:id="16"/>
+        <w:commentReference w:id="17"/>
       </w:r>
     </w:p>
     <w:p>
@@ -8411,7 +8760,7 @@
           <w:strike/>
         </w:rPr>
       </w:pPr>
-      <w:commentRangeStart w:id="17"/>
+      <w:commentRangeStart w:id="18"/>
       <w:r>
         <w:rPr>
           <w:strike/>
@@ -8468,12 +8817,12 @@
         </w:rPr>
         <w:t>,</w:t>
       </w:r>
-      <w:commentRangeEnd w:id="17"/>
+      <w:commentRangeEnd w:id="18"/>
       <w:r>
         <w:rPr>
           <w:rStyle w:val="CommentReference"/>
         </w:rPr>
-        <w:commentReference w:id="17"/>
+        <w:commentReference w:id="18"/>
       </w:r>
     </w:p>
     <w:p>
@@ -8557,7 +8906,7 @@
         </w:rPr>
         <w:t xml:space="preserve">1. </w:t>
       </w:r>
-      <w:commentRangeStart w:id="18"/>
+      <w:commentRangeStart w:id="19"/>
       <w:r>
         <w:rPr>
           <w:rFonts w:hint="eastAsia"/>
@@ -8692,12 +9041,12 @@
         </w:rPr>
         <w:t>插入附件）</w:t>
       </w:r>
-      <w:commentRangeEnd w:id="18"/>
+      <w:commentRangeEnd w:id="19"/>
       <w:r>
         <w:rPr>
           <w:rStyle w:val="CommentReference"/>
         </w:rPr>
-        <w:commentReference w:id="18"/>
+        <w:commentReference w:id="19"/>
       </w:r>
     </w:p>
     <w:p>
@@ -8993,7 +9342,7 @@
           <w:szCs w:val="28"/>
         </w:rPr>
       </w:pPr>
-      <w:commentRangeStart w:id="19"/>
+      <w:commentRangeStart w:id="20"/>
       <w:r>
         <w:rPr>
           <w:rFonts w:hint="eastAsia"/>
@@ -9050,12 +9399,12 @@
         </w:rPr>
         <w:t>）</w:t>
       </w:r>
-      <w:commentRangeEnd w:id="19"/>
+      <w:commentRangeEnd w:id="20"/>
       <w:r>
         <w:rPr>
           <w:rStyle w:val="CommentReference"/>
         </w:rPr>
-        <w:commentReference w:id="19"/>
+        <w:commentReference w:id="20"/>
       </w:r>
     </w:p>
     <w:p>
@@ -9155,7 +9504,7 @@
           <w:strike/>
         </w:rPr>
       </w:pPr>
-      <w:commentRangeStart w:id="20"/>
+      <w:commentRangeStart w:id="21"/>
       <w:r>
         <w:rPr>
           <w:strike/>
@@ -9212,12 +9561,12 @@
         </w:rPr>
         <w:t>,</w:t>
       </w:r>
-      <w:commentRangeEnd w:id="20"/>
+      <w:commentRangeEnd w:id="21"/>
       <w:r>
         <w:rPr>
           <w:rStyle w:val="CommentReference"/>
         </w:rPr>
-        <w:commentReference w:id="20"/>
+        <w:commentReference w:id="21"/>
       </w:r>
     </w:p>
     <w:p>
@@ -9301,7 +9650,7 @@
         </w:rPr>
         <w:t xml:space="preserve">1. </w:t>
       </w:r>
-      <w:commentRangeStart w:id="21"/>
+      <w:commentRangeStart w:id="22"/>
       <w:r>
         <w:rPr>
           <w:rFonts w:hint="eastAsia"/>
@@ -9442,12 +9791,12 @@
         </w:rPr>
         <w:t>插入附件）</w:t>
       </w:r>
-      <w:commentRangeEnd w:id="21"/>
+      <w:commentRangeEnd w:id="22"/>
       <w:r>
         <w:rPr>
           <w:rStyle w:val="CommentReference"/>
         </w:rPr>
-        <w:commentReference w:id="21"/>
+        <w:commentReference w:id="22"/>
       </w:r>
     </w:p>
     <w:p>
@@ -9751,7 +10100,7 @@
       </w:r>
     </w:p>
   </w:comment>
-  <w:comment w:id="6" w:author="ZHANG Wei AG" w:date="2017-06-20T16:06:00Z" w:initials="ZWA">
+  <w:comment w:id="4" w:author="ZHANG Wei AG" w:date="2017-08-14T16:08:00Z" w:initials="ZWA">
     <w:p>
       <w:pPr>
         <w:pStyle w:val="CommentText"/>
@@ -9766,6 +10115,42 @@
         <w:rPr>
           <w:rFonts w:hint="eastAsia"/>
         </w:rPr>
+        <w:t>一旦创建，就无法修改，只能通过添加</w:t>
+      </w:r>
+      <w:proofErr w:type="spellStart"/>
+      <w:r>
+        <w:rPr>
+          <w:rFonts w:hint="eastAsia"/>
+        </w:rPr>
+        <w:t>impeach</w:t>
+      </w:r>
+      <w:r>
+        <w:t>_comment</w:t>
+      </w:r>
+      <w:proofErr w:type="spellEnd"/>
+      <w:r>
+        <w:rPr>
+          <w:rFonts w:hint="eastAsia"/>
+        </w:rPr>
+        <w:t>的方式更改</w:t>
+      </w:r>
+    </w:p>
+  </w:comment>
+  <w:comment w:id="7" w:author="ZHANG Wei AG" w:date="2017-06-20T16:06:00Z" w:initials="ZWA">
+    <w:p>
+      <w:pPr>
+        <w:pStyle w:val="CommentText"/>
+      </w:pPr>
+      <w:r>
+        <w:rPr>
+          <w:rStyle w:val="CommentReference"/>
+        </w:rPr>
+        <w:annotationRef/>
+      </w:r>
+      <w:r>
+        <w:rPr>
+          <w:rFonts w:hint="eastAsia"/>
+        </w:rPr>
         <w:t>2</w:t>
       </w:r>
       <w:r>
@@ -9774,51 +10159,6 @@
         </w:rPr>
         <w:t>个字段，只能取其中一个字段</w:t>
       </w:r>
-    </w:p>
-  </w:comment>
-  <w:comment w:id="8" w:author="ZHANG Wei AG" w:date="2017-06-20T16:19:00Z" w:initials="ZWA">
-    <w:p>
-      <w:pPr>
-        <w:pStyle w:val="CommentText"/>
-      </w:pPr>
-      <w:r>
-        <w:rPr>
-          <w:rFonts w:hint="eastAsia"/>
-        </w:rPr>
-        <w:t>由</w:t>
-      </w:r>
-      <w:r>
-        <w:rPr>
-          <w:rFonts w:hint="eastAsia"/>
-        </w:rPr>
-        <w:t>server</w:t>
-      </w:r>
-      <w:r>
-        <w:rPr>
-          <w:rFonts w:hint="eastAsia"/>
-        </w:rPr>
-        <w:t>根据</w:t>
-      </w:r>
-      <w:r>
-        <w:rPr>
-          <w:rFonts w:hint="eastAsia"/>
-        </w:rPr>
-        <w:t>API</w:t>
-      </w:r>
-      <w:r>
-        <w:rPr>
-          <w:rFonts w:hint="eastAsia"/>
-        </w:rPr>
-        <w:t>确定使用哪个</w:t>
-      </w:r>
-      <w:proofErr w:type="spellStart"/>
-      <w:r>
-        <w:rPr>
-          <w:rFonts w:hint="eastAsia"/>
-        </w:rPr>
-        <w:t>coll</w:t>
-      </w:r>
-      <w:proofErr w:type="spellEnd"/>
     </w:p>
   </w:comment>
   <w:comment w:id="9" w:author="ZHANG Wei AG" w:date="2017-06-20T16:19:00Z" w:initials="ZWA">
@@ -9965,20 +10305,40 @@
         <w:rPr>
           <w:rFonts w:hint="eastAsia"/>
         </w:rPr>
-        <w:t>和</w:t>
-      </w:r>
-      <w:r>
-        <w:rPr>
-          <w:rFonts w:hint="eastAsia"/>
-        </w:rPr>
-        <w:t>image</w:t>
-      </w:r>
-      <w:r>
-        <w:rPr>
-          <w:rFonts w:hint="eastAsia"/>
-        </w:rPr>
-        <w:t>类似，可以提取作为单独函数</w:t>
-      </w:r>
+        <w:t>由</w:t>
+      </w:r>
+      <w:r>
+        <w:rPr>
+          <w:rFonts w:hint="eastAsia"/>
+        </w:rPr>
+        <w:t>server</w:t>
+      </w:r>
+      <w:r>
+        <w:rPr>
+          <w:rFonts w:hint="eastAsia"/>
+        </w:rPr>
+        <w:t>根据</w:t>
+      </w:r>
+      <w:r>
+        <w:rPr>
+          <w:rFonts w:hint="eastAsia"/>
+        </w:rPr>
+        <w:t>API</w:t>
+      </w:r>
+      <w:r>
+        <w:rPr>
+          <w:rFonts w:hint="eastAsia"/>
+        </w:rPr>
+        <w:t>确定使用哪个</w:t>
+      </w:r>
+      <w:proofErr w:type="spellStart"/>
+      <w:r>
+        <w:rPr>
+          <w:rFonts w:hint="eastAsia"/>
+        </w:rPr>
+        <w:t>coll</w:t>
+      </w:r>
+      <w:proofErr w:type="spellEnd"/>
     </w:p>
   </w:comment>
   <w:comment w:id="13" w:author="ZHANG Wei AG" w:date="2017-06-20T16:19:00Z" w:initials="ZWA">
@@ -9990,66 +10350,20 @@
         <w:rPr>
           <w:rFonts w:hint="eastAsia"/>
         </w:rPr>
-        <w:t>用户和客服可以公用一套系统，唯一不同在于</w:t>
-      </w:r>
-      <w:r>
-        <w:rPr>
-          <w:rFonts w:hint="eastAsia"/>
-        </w:rPr>
-        <w:t xml:space="preserve">check </w:t>
-      </w:r>
-      <w:r>
-        <w:rPr>
-          <w:rFonts w:hint="eastAsia"/>
-        </w:rPr>
-        <w:t>当前用户，一个读取</w:t>
-      </w:r>
-      <w:r>
-        <w:rPr>
-          <w:rFonts w:hint="eastAsia"/>
-        </w:rPr>
-        <w:t>impeach</w:t>
-      </w:r>
-      <w:r>
-        <w:rPr>
-          <w:rFonts w:hint="eastAsia"/>
-        </w:rPr>
-        <w:t>的</w:t>
-      </w:r>
-      <w:proofErr w:type="spellStart"/>
-      <w:r>
-        <w:rPr>
-          <w:rFonts w:hint="eastAsia"/>
-        </w:rPr>
-        <w:t>authorId</w:t>
-      </w:r>
-      <w:proofErr w:type="spellEnd"/>
-      <w:r>
-        <w:rPr>
-          <w:rFonts w:hint="eastAsia"/>
-        </w:rPr>
-        <w:t>，一个读取</w:t>
-      </w:r>
-      <w:r>
-        <w:rPr>
-          <w:rFonts w:hint="eastAsia"/>
-        </w:rPr>
-        <w:t>impeach</w:t>
-      </w:r>
-      <w:r>
-        <w:rPr>
-          <w:rFonts w:hint="eastAsia"/>
-        </w:rPr>
-        <w:t>的</w:t>
-      </w:r>
-      <w:proofErr w:type="spellStart"/>
-      <w:r>
-        <w:rPr>
-          <w:rFonts w:hint="eastAsia"/>
-        </w:rPr>
-        <w:t>dealerId</w:t>
-      </w:r>
-      <w:proofErr w:type="spellEnd"/>
+        <w:t>和</w:t>
+      </w:r>
+      <w:r>
+        <w:rPr>
+          <w:rFonts w:hint="eastAsia"/>
+        </w:rPr>
+        <w:t>image</w:t>
+      </w:r>
+      <w:r>
+        <w:rPr>
+          <w:rFonts w:hint="eastAsia"/>
+        </w:rPr>
+        <w:t>类似，可以提取作为单独函数</w:t>
+      </w:r>
     </w:p>
   </w:comment>
   <w:comment w:id="14" w:author="ZHANG Wei AG" w:date="2017-06-20T16:19:00Z" w:initials="ZWA">
@@ -10061,8 +10375,66 @@
         <w:rPr>
           <w:rFonts w:hint="eastAsia"/>
         </w:rPr>
-        <w:t>用户和客服可以公用一套系统，</w:t>
-      </w:r>
+        <w:t>用户和客服可以公用一套系统，唯一不同在于</w:t>
+      </w:r>
+      <w:r>
+        <w:rPr>
+          <w:rFonts w:hint="eastAsia"/>
+        </w:rPr>
+        <w:t xml:space="preserve">check </w:t>
+      </w:r>
+      <w:r>
+        <w:rPr>
+          <w:rFonts w:hint="eastAsia"/>
+        </w:rPr>
+        <w:t>当前用户，一个读取</w:t>
+      </w:r>
+      <w:r>
+        <w:rPr>
+          <w:rFonts w:hint="eastAsia"/>
+        </w:rPr>
+        <w:t>impeach</w:t>
+      </w:r>
+      <w:r>
+        <w:rPr>
+          <w:rFonts w:hint="eastAsia"/>
+        </w:rPr>
+        <w:t>的</w:t>
+      </w:r>
+      <w:proofErr w:type="spellStart"/>
+      <w:r>
+        <w:rPr>
+          <w:rFonts w:hint="eastAsia"/>
+        </w:rPr>
+        <w:t>authorId</w:t>
+      </w:r>
+      <w:proofErr w:type="spellEnd"/>
+      <w:r>
+        <w:rPr>
+          <w:rFonts w:hint="eastAsia"/>
+        </w:rPr>
+        <w:t>，一个读取</w:t>
+      </w:r>
+      <w:r>
+        <w:rPr>
+          <w:rFonts w:hint="eastAsia"/>
+        </w:rPr>
+        <w:t>impeach</w:t>
+      </w:r>
+      <w:r>
+        <w:rPr>
+          <w:rFonts w:hint="eastAsia"/>
+        </w:rPr>
+        <w:t>的</w:t>
+      </w:r>
+      <w:proofErr w:type="spellStart"/>
+      <w:r>
+        <w:rPr>
+          <w:rFonts w:hint="eastAsia"/>
+        </w:rPr>
+        <w:t>dealerId</w:t>
+      </w:r>
+      <w:proofErr w:type="spellEnd"/>
     </w:p>
   </w:comment>
   <w:comment w:id="15" w:author="ZHANG Wei AG" w:date="2017-06-20T16:19:00Z" w:initials="ZWA">
@@ -10074,40 +10446,8 @@
         <w:rPr>
           <w:rFonts w:hint="eastAsia"/>
         </w:rPr>
-        <w:t>由</w:t>
-      </w:r>
-      <w:r>
-        <w:rPr>
-          <w:rFonts w:hint="eastAsia"/>
-        </w:rPr>
-        <w:t>server</w:t>
-      </w:r>
-      <w:r>
-        <w:rPr>
-          <w:rFonts w:hint="eastAsia"/>
-        </w:rPr>
-        <w:t>根据</w:t>
-      </w:r>
-      <w:r>
-        <w:rPr>
-          <w:rFonts w:hint="eastAsia"/>
-        </w:rPr>
-        <w:t>API</w:t>
-      </w:r>
-      <w:r>
-        <w:rPr>
-          <w:rFonts w:hint="eastAsia"/>
-        </w:rPr>
-        <w:t>确定使用哪个</w:t>
-      </w:r>
-      <w:proofErr w:type="spellStart"/>
-      <w:r>
-        <w:rPr>
-          <w:rFonts w:hint="eastAsia"/>
-        </w:rPr>
-        <w:t>coll</w:t>
-      </w:r>
-      <w:proofErr w:type="spellEnd"/>
+        <w:t>用户和客服可以公用一套系统，</w:t>
+      </w:r>
     </w:p>
   </w:comment>
   <w:comment w:id="16" w:author="ZHANG Wei AG" w:date="2017-06-20T16:19:00Z" w:initials="ZWA">
@@ -10119,71 +10459,40 @@
         <w:rPr>
           <w:rFonts w:hint="eastAsia"/>
         </w:rPr>
-        <w:t>用户和客服可以公用一套系统，唯一不同在于</w:t>
-      </w:r>
-      <w:r>
-        <w:rPr>
-          <w:rFonts w:hint="eastAsia"/>
-        </w:rPr>
-        <w:t xml:space="preserve">check </w:t>
-      </w:r>
-      <w:r>
-        <w:rPr>
-          <w:rFonts w:hint="eastAsia"/>
-        </w:rPr>
-        <w:t>当前用户，一个读取</w:t>
-      </w:r>
-      <w:r>
-        <w:rPr>
-          <w:rFonts w:hint="eastAsia"/>
-        </w:rPr>
-        <w:t>impeach</w:t>
-      </w:r>
-      <w:r>
-        <w:rPr>
-          <w:rFonts w:hint="eastAsia"/>
-        </w:rPr>
-        <w:t>的</w:t>
-      </w:r>
-      <w:proofErr w:type="spellStart"/>
-      <w:r>
-        <w:rPr>
-          <w:rFonts w:hint="eastAsia"/>
-        </w:rPr>
-        <w:t>authorId</w:t>
-      </w:r>
-      <w:proofErr w:type="spellEnd"/>
-      <w:r>
-        <w:rPr>
-          <w:rFonts w:hint="eastAsia"/>
-        </w:rPr>
-        <w:t>，一个读取</w:t>
-      </w:r>
-      <w:r>
-        <w:rPr>
-          <w:rFonts w:hint="eastAsia"/>
-        </w:rPr>
-        <w:t>impeach</w:t>
-      </w:r>
-      <w:r>
-        <w:rPr>
-          <w:rFonts w:hint="eastAsia"/>
-        </w:rPr>
-        <w:t>的</w:t>
-      </w:r>
-      <w:proofErr w:type="spellStart"/>
-      <w:r>
-        <w:rPr>
-          <w:rFonts w:hint="eastAsia"/>
-        </w:rPr>
-        <w:t>dealerId</w:t>
-      </w:r>
-      <w:proofErr w:type="spellEnd"/>
-    </w:p>
-    <w:p>
-      <w:pPr>
-        <w:pStyle w:val="CommentText"/>
-      </w:pPr>
+        <w:t>由</w:t>
+      </w:r>
+      <w:r>
+        <w:rPr>
+          <w:rFonts w:hint="eastAsia"/>
+        </w:rPr>
+        <w:t>server</w:t>
+      </w:r>
+      <w:r>
+        <w:rPr>
+          <w:rFonts w:hint="eastAsia"/>
+        </w:rPr>
+        <w:t>根据</w:t>
+      </w:r>
+      <w:r>
+        <w:rPr>
+          <w:rFonts w:hint="eastAsia"/>
+        </w:rPr>
+        <w:t>API</w:t>
+      </w:r>
+      <w:r>
+        <w:rPr>
+          <w:rFonts w:hint="eastAsia"/>
+        </w:rPr>
+        <w:t>确定使用哪个</w:t>
+      </w:r>
+      <w:proofErr w:type="spellStart"/>
+      <w:r>
+        <w:rPr>
+          <w:rFonts w:hint="eastAsia"/>
+        </w:rPr>
+        <w:t>coll</w:t>
+      </w:r>
+      <w:proofErr w:type="spellEnd"/>
     </w:p>
   </w:comment>
   <w:comment w:id="17" w:author="ZHANG Wei AG" w:date="2017-06-20T16:19:00Z" w:initials="ZWA">
@@ -10195,40 +10504,71 @@
         <w:rPr>
           <w:rFonts w:hint="eastAsia"/>
         </w:rPr>
-        <w:t>由</w:t>
-      </w:r>
-      <w:r>
-        <w:rPr>
-          <w:rFonts w:hint="eastAsia"/>
-        </w:rPr>
-        <w:t>server</w:t>
-      </w:r>
-      <w:r>
-        <w:rPr>
-          <w:rFonts w:hint="eastAsia"/>
-        </w:rPr>
-        <w:t>根据</w:t>
-      </w:r>
-      <w:r>
-        <w:rPr>
-          <w:rFonts w:hint="eastAsia"/>
-        </w:rPr>
-        <w:t>API</w:t>
-      </w:r>
-      <w:r>
-        <w:rPr>
-          <w:rFonts w:hint="eastAsia"/>
-        </w:rPr>
-        <w:t>确定使用哪个</w:t>
-      </w:r>
-      <w:proofErr w:type="spellStart"/>
-      <w:r>
-        <w:rPr>
-          <w:rFonts w:hint="eastAsia"/>
-        </w:rPr>
-        <w:t>coll</w:t>
-      </w:r>
-      <w:proofErr w:type="spellEnd"/>
+        <w:t>用户和客服可以公用一套系统，唯一不同在于</w:t>
+      </w:r>
+      <w:r>
+        <w:rPr>
+          <w:rFonts w:hint="eastAsia"/>
+        </w:rPr>
+        <w:t xml:space="preserve">check </w:t>
+      </w:r>
+      <w:r>
+        <w:rPr>
+          <w:rFonts w:hint="eastAsia"/>
+        </w:rPr>
+        <w:t>当前用户，一个读取</w:t>
+      </w:r>
+      <w:r>
+        <w:rPr>
+          <w:rFonts w:hint="eastAsia"/>
+        </w:rPr>
+        <w:t>impeach</w:t>
+      </w:r>
+      <w:r>
+        <w:rPr>
+          <w:rFonts w:hint="eastAsia"/>
+        </w:rPr>
+        <w:t>的</w:t>
+      </w:r>
+      <w:proofErr w:type="spellStart"/>
+      <w:r>
+        <w:rPr>
+          <w:rFonts w:hint="eastAsia"/>
+        </w:rPr>
+        <w:t>authorId</w:t>
+      </w:r>
+      <w:proofErr w:type="spellEnd"/>
+      <w:r>
+        <w:rPr>
+          <w:rFonts w:hint="eastAsia"/>
+        </w:rPr>
+        <w:t>，一个读取</w:t>
+      </w:r>
+      <w:r>
+        <w:rPr>
+          <w:rFonts w:hint="eastAsia"/>
+        </w:rPr>
+        <w:t>impeach</w:t>
+      </w:r>
+      <w:r>
+        <w:rPr>
+          <w:rFonts w:hint="eastAsia"/>
+        </w:rPr>
+        <w:t>的</w:t>
+      </w:r>
+      <w:proofErr w:type="spellStart"/>
+      <w:r>
+        <w:rPr>
+          <w:rFonts w:hint="eastAsia"/>
+        </w:rPr>
+        <w:t>dealerId</w:t>
+      </w:r>
+      <w:proofErr w:type="spellEnd"/>
+    </w:p>
+    <w:p>
+      <w:pPr>
+        <w:pStyle w:val="CommentText"/>
+      </w:pPr>
     </w:p>
   </w:comment>
   <w:comment w:id="18" w:author="ZHANG Wei AG" w:date="2017-06-20T16:19:00Z" w:initials="ZWA">
@@ -10240,20 +10580,40 @@
         <w:rPr>
           <w:rFonts w:hint="eastAsia"/>
         </w:rPr>
-        <w:t>和</w:t>
-      </w:r>
-      <w:r>
-        <w:rPr>
-          <w:rFonts w:hint="eastAsia"/>
-        </w:rPr>
-        <w:t>image</w:t>
-      </w:r>
-      <w:r>
-        <w:rPr>
-          <w:rFonts w:hint="eastAsia"/>
-        </w:rPr>
-        <w:t>类似，可以提取作为单独函数</w:t>
-      </w:r>
+        <w:t>由</w:t>
+      </w:r>
+      <w:r>
+        <w:rPr>
+          <w:rFonts w:hint="eastAsia"/>
+        </w:rPr>
+        <w:t>server</w:t>
+      </w:r>
+      <w:r>
+        <w:rPr>
+          <w:rFonts w:hint="eastAsia"/>
+        </w:rPr>
+        <w:t>根据</w:t>
+      </w:r>
+      <w:r>
+        <w:rPr>
+          <w:rFonts w:hint="eastAsia"/>
+        </w:rPr>
+        <w:t>API</w:t>
+      </w:r>
+      <w:r>
+        <w:rPr>
+          <w:rFonts w:hint="eastAsia"/>
+        </w:rPr>
+        <w:t>确定使用哪个</w:t>
+      </w:r>
+      <w:proofErr w:type="spellStart"/>
+      <w:r>
+        <w:rPr>
+          <w:rFonts w:hint="eastAsia"/>
+        </w:rPr>
+        <w:t>coll</w:t>
+      </w:r>
+      <w:proofErr w:type="spellEnd"/>
     </w:p>
   </w:comment>
   <w:comment w:id="19" w:author="ZHANG Wei AG" w:date="2017-06-20T16:19:00Z" w:initials="ZWA">
@@ -10265,13 +10625,20 @@
         <w:rPr>
           <w:rFonts w:hint="eastAsia"/>
         </w:rPr>
-        <w:t>用户和客服可以公用一套系统，</w:t>
-      </w:r>
-    </w:p>
-    <w:p>
-      <w:pPr>
-        <w:pStyle w:val="CommentText"/>
-      </w:pPr>
+        <w:t>和</w:t>
+      </w:r>
+      <w:r>
+        <w:rPr>
+          <w:rFonts w:hint="eastAsia"/>
+        </w:rPr>
+        <w:t>image</w:t>
+      </w:r>
+      <w:r>
+        <w:rPr>
+          <w:rFonts w:hint="eastAsia"/>
+        </w:rPr>
+        <w:t>类似，可以提取作为单独函数</w:t>
+      </w:r>
     </w:p>
   </w:comment>
   <w:comment w:id="20" w:author="ZHANG Wei AG" w:date="2017-06-20T16:19:00Z" w:initials="ZWA">
@@ -10283,43 +10650,61 @@
         <w:rPr>
           <w:rFonts w:hint="eastAsia"/>
         </w:rPr>
-        <w:t>由</w:t>
-      </w:r>
-      <w:r>
-        <w:rPr>
-          <w:rFonts w:hint="eastAsia"/>
-        </w:rPr>
-        <w:t>server</w:t>
-      </w:r>
-      <w:r>
-        <w:rPr>
-          <w:rFonts w:hint="eastAsia"/>
-        </w:rPr>
-        <w:t>根据</w:t>
-      </w:r>
-      <w:r>
-        <w:rPr>
-          <w:rFonts w:hint="eastAsia"/>
-        </w:rPr>
-        <w:t>API</w:t>
-      </w:r>
-      <w:r>
-        <w:rPr>
-          <w:rFonts w:hint="eastAsia"/>
-        </w:rPr>
-        <w:t>确定使用哪个</w:t>
-      </w:r>
-      <w:proofErr w:type="spellStart"/>
-      <w:r>
-        <w:rPr>
-          <w:rFonts w:hint="eastAsia"/>
-        </w:rPr>
-        <w:t>coll</w:t>
-      </w:r>
-      <w:proofErr w:type="spellEnd"/>
+        <w:t>用户和客服可以公用一套系统，</w:t>
+      </w:r>
+    </w:p>
+    <w:p>
+      <w:pPr>
+        <w:pStyle w:val="CommentText"/>
+      </w:pPr>
     </w:p>
   </w:comment>
   <w:comment w:id="21" w:author="ZHANG Wei AG" w:date="2017-06-20T16:19:00Z" w:initials="ZWA">
+    <w:p>
+      <w:pPr>
+        <w:pStyle w:val="CommentText"/>
+      </w:pPr>
+      <w:r>
+        <w:rPr>
+          <w:rFonts w:hint="eastAsia"/>
+        </w:rPr>
+        <w:t>由</w:t>
+      </w:r>
+      <w:r>
+        <w:rPr>
+          <w:rFonts w:hint="eastAsia"/>
+        </w:rPr>
+        <w:t>server</w:t>
+      </w:r>
+      <w:r>
+        <w:rPr>
+          <w:rFonts w:hint="eastAsia"/>
+        </w:rPr>
+        <w:t>根据</w:t>
+      </w:r>
+      <w:r>
+        <w:rPr>
+          <w:rFonts w:hint="eastAsia"/>
+        </w:rPr>
+        <w:t>API</w:t>
+      </w:r>
+      <w:r>
+        <w:rPr>
+          <w:rFonts w:hint="eastAsia"/>
+        </w:rPr>
+        <w:t>确定使用哪个</w:t>
+      </w:r>
+      <w:proofErr w:type="spellStart"/>
+      <w:r>
+        <w:rPr>
+          <w:rFonts w:hint="eastAsia"/>
+        </w:rPr>
+        <w:t>coll</w:t>
+      </w:r>
+      <w:proofErr w:type="spellEnd"/>
+    </w:p>
+  </w:comment>
+  <w:comment w:id="22" w:author="ZHANG Wei AG" w:date="2017-06-20T16:19:00Z" w:initials="ZWA">
     <w:p>
       <w:pPr>
         <w:pStyle w:val="CommentText"/>
@@ -10350,6 +10735,7 @@
 <file path=word/commentsExtended.xml><?xml version="1.0" encoding="utf-8"?>
 <w15:commentsEx xmlns:wpc="http://schemas.microsoft.com/office/word/2010/wordprocessingCanvas" xmlns:cx="http://schemas.microsoft.com/office/drawing/2014/chartex" xmlns:cx1="http://schemas.microsoft.com/office/drawing/2015/9/8/chartex" xmlns:mc="http://schemas.openxmlformats.org/markup-compatibility/2006" xmlns:o="urn:schemas-microsoft-com:office:office" xmlns:r="http://schemas.openxmlformats.org/officeDocument/2006/relationships" xmlns:m="http://schemas.openxmlformats.org/officeDocument/2006/math" xmlns:v="urn:schemas-microsoft-com:vml" xmlns:wp14="http://schemas.microsoft.com/office/word/2010/wordprocessingDrawing" xmlns:wp="http://schemas.openxmlformats.org/drawingml/2006/wordprocessingDrawing" xmlns:w10="urn:schemas-microsoft-com:office:word" xmlns:w="http://schemas.openxmlformats.org/wordprocessingml/2006/main" xmlns:w14="http://schemas.microsoft.com/office/word/2010/wordml" xmlns:w15="http://schemas.microsoft.com/office/word/2012/wordml" xmlns:w16se="http://schemas.microsoft.com/office/word/2015/wordml/symex" xmlns:wpg="http://schemas.microsoft.com/office/word/2010/wordprocessingGroup" xmlns:wpi="http://schemas.microsoft.com/office/word/2010/wordprocessingInk" xmlns:wne="http://schemas.microsoft.com/office/word/2006/wordml" xmlns:wps="http://schemas.microsoft.com/office/word/2010/wordprocessingShape" mc:Ignorable="w14 w15 w16se wp14">
   <w15:commentEx w15:paraId="0A1EB3E9" w15:done="0"/>
+  <w15:commentEx w15:paraId="00D2B6FB" w15:done="0"/>
   <w15:commentEx w15:paraId="56E89DED" w15:done="0"/>
   <w15:commentEx w15:paraId="34FF745A" w15:done="0"/>
   <w15:commentEx w15:paraId="471F5FB6" w15:done="0"/>
@@ -10416,6 +10802,14 @@
     <w:abstractNumId w:val="2"/>
   </w:num>
 </w:numbering>
+</file>
+
+<file path=word/people.xml><?xml version="1.0" encoding="utf-8"?>
+<w15:people xmlns:wpc="http://schemas.microsoft.com/office/word/2010/wordprocessingCanvas" xmlns:cx="http://schemas.microsoft.com/office/drawing/2014/chartex" xmlns:cx1="http://schemas.microsoft.com/office/drawing/2015/9/8/chartex" xmlns:mc="http://schemas.openxmlformats.org/markup-compatibility/2006" xmlns:o="urn:schemas-microsoft-com:office:office" xmlns:r="http://schemas.openxmlformats.org/officeDocument/2006/relationships" xmlns:m="http://schemas.openxmlformats.org/officeDocument/2006/math" xmlns:v="urn:schemas-microsoft-com:vml" xmlns:wp14="http://schemas.microsoft.com/office/word/2010/wordprocessingDrawing" xmlns:wp="http://schemas.openxmlformats.org/drawingml/2006/wordprocessingDrawing" xmlns:w10="urn:schemas-microsoft-com:office:word" xmlns:w="http://schemas.openxmlformats.org/wordprocessingml/2006/main" xmlns:w14="http://schemas.microsoft.com/office/word/2010/wordml" xmlns:w15="http://schemas.microsoft.com/office/word/2012/wordml" xmlns:w16se="http://schemas.microsoft.com/office/word/2015/wordml/symex" xmlns:wpg="http://schemas.microsoft.com/office/word/2010/wordprocessingGroup" xmlns:wpi="http://schemas.microsoft.com/office/word/2010/wordprocessingInk" xmlns:wne="http://schemas.microsoft.com/office/word/2006/wordml" xmlns:wps="http://schemas.microsoft.com/office/word/2010/wordprocessingShape" mc:Ignorable="w14 w15 w16se wp14">
+  <w15:person w15:author="ZHANG Wei AG">
+    <w15:presenceInfo w15:providerId="None" w15:userId="ZHANG Wei AG"/>
+  </w15:person>
+</w15:people>
 </file>
 
 <file path=word/styles.xml><?xml version="1.0" encoding="utf-8"?>
@@ -11305,7 +11699,7 @@
 </file>
 
 <file path=customXml/itemProps2.xml><?xml version="1.0" encoding="utf-8"?>
-<ds:datastoreItem xmlns:ds="http://schemas.openxmlformats.org/officeDocument/2006/customXml" ds:itemID="{5B995A44-6EFF-45D4-8B66-5F147D07F796}">
+<ds:datastoreItem xmlns:ds="http://schemas.openxmlformats.org/officeDocument/2006/customXml" ds:itemID="{CAB044B6-EE9D-4F1F-A151-8449C6307913}">
   <ds:schemaRefs>
     <ds:schemaRef ds:uri="http://schemas.openxmlformats.org/officeDocument/2006/bibliography"/>
   </ds:schemaRefs>

</xml_diff>